<commit_message>
Transpaso de organización a personal
</commit_message>
<xml_diff>
--- a/docs/MODELO-ANTEPROYECTO.docx
+++ b/docs/MODELO-ANTEPROYECTO.docx
@@ -66,23 +66,12 @@
       <w:pPr>
         <w:rPr>
           <w:rFonts w:ascii="Arial" w:eastAsia="Arial" w:hAnsi="Arial" w:cs="Arial"/>
-          <w:iCs/>
-          <w:sz w:val="22"/>
-          <w:szCs w:val="22"/>
-        </w:rPr>
-      </w:pPr>
-      <w:proofErr w:type="spellStart"/>
-      <w:r>
-        <w:rPr>
-          <w:rFonts w:ascii="Arial" w:eastAsia="Arial" w:hAnsi="Arial" w:cs="Arial"/>
           <w:i/>
           <w:iCs/>
           <w:sz w:val="22"/>
           <w:szCs w:val="22"/>
         </w:rPr>
-        <w:t>Jamboree</w:t>
-      </w:r>
-      <w:proofErr w:type="spellEnd"/>
+      </w:pPr>
       <w:r>
         <w:rPr>
           <w:rFonts w:ascii="Arial" w:eastAsia="Arial" w:hAnsi="Arial" w:cs="Arial"/>
@@ -91,26 +80,154 @@
           <w:sz w:val="22"/>
           <w:szCs w:val="22"/>
         </w:rPr>
-        <w:t>-</w:t>
-      </w:r>
-      <w:r>
-        <w:rPr>
-          <w:rFonts w:ascii="Arial" w:eastAsia="Arial" w:hAnsi="Arial" w:cs="Arial"/>
+        <w:t xml:space="preserve">Nombre: </w:t>
+      </w:r>
+      <w:proofErr w:type="spellStart"/>
+      <w:r>
+        <w:rPr>
+          <w:rFonts w:ascii="Arial" w:eastAsia="Arial" w:hAnsi="Arial" w:cs="Arial"/>
+          <w:i/>
           <w:iCs/>
           <w:sz w:val="22"/>
           <w:szCs w:val="22"/>
         </w:rPr>
-        <w:t>Página de creación y colaboración musical. Usando tone.js</w:t>
-      </w:r>
-    </w:p>
-    <w:p>
-      <w:pPr>
-        <w:rPr>
-          <w:rFonts w:ascii="Arial" w:eastAsia="Arial" w:hAnsi="Arial" w:cs="Arial"/>
-          <w:sz w:val="22"/>
-          <w:szCs w:val="22"/>
-        </w:rPr>
-      </w:pPr>
+        <w:t>Jamboree</w:t>
+      </w:r>
+      <w:proofErr w:type="spellEnd"/>
+    </w:p>
+    <w:p>
+      <w:pPr>
+        <w:rPr>
+          <w:rFonts w:ascii="Arial" w:eastAsia="Arial" w:hAnsi="Arial" w:cs="Arial"/>
+          <w:i/>
+          <w:iCs/>
+          <w:sz w:val="22"/>
+          <w:szCs w:val="22"/>
+        </w:rPr>
+      </w:pPr>
+    </w:p>
+    <w:p>
+      <w:pPr>
+        <w:rPr>
+          <w:rFonts w:ascii="Arial" w:eastAsia="Arial" w:hAnsi="Arial" w:cs="Arial"/>
+          <w:iCs/>
+          <w:sz w:val="22"/>
+          <w:szCs w:val="22"/>
+        </w:rPr>
+      </w:pPr>
+      <w:r>
+        <w:rPr>
+          <w:rFonts w:ascii="Arial" w:eastAsia="Arial" w:hAnsi="Arial" w:cs="Arial"/>
+          <w:i/>
+          <w:iCs/>
+          <w:sz w:val="22"/>
+          <w:szCs w:val="22"/>
+        </w:rPr>
+        <w:t xml:space="preserve">Descripción: </w:t>
+      </w:r>
+      <w:r>
+        <w:rPr>
+          <w:rFonts w:ascii="Arial" w:eastAsia="Arial" w:hAnsi="Arial" w:cs="Arial"/>
+          <w:iCs/>
+          <w:sz w:val="22"/>
+          <w:szCs w:val="22"/>
+        </w:rPr>
+        <w:t>Aplicación</w:t>
+      </w:r>
+      <w:r>
+        <w:rPr>
+          <w:rFonts w:ascii="Arial" w:eastAsia="Arial" w:hAnsi="Arial" w:cs="Arial"/>
+          <w:iCs/>
+          <w:sz w:val="22"/>
+          <w:szCs w:val="22"/>
+        </w:rPr>
+        <w:t xml:space="preserve"> de creación y colaboración musical. </w:t>
+      </w:r>
+      <w:r>
+        <w:rPr>
+          <w:rFonts w:ascii="Arial" w:eastAsia="Arial" w:hAnsi="Arial" w:cs="Arial"/>
+          <w:iCs/>
+          <w:sz w:val="22"/>
+          <w:szCs w:val="22"/>
+        </w:rPr>
+        <w:t xml:space="preserve">Para ello usaremos </w:t>
+      </w:r>
+      <w:proofErr w:type="gramStart"/>
+      <w:r>
+        <w:rPr>
+          <w:rFonts w:ascii="Arial" w:eastAsia="Arial" w:hAnsi="Arial" w:cs="Arial"/>
+          <w:iCs/>
+          <w:sz w:val="22"/>
+          <w:szCs w:val="22"/>
+        </w:rPr>
+        <w:t xml:space="preserve">la </w:t>
+      </w:r>
+      <w:r>
+        <w:rPr>
+          <w:rFonts w:ascii="Arial" w:eastAsia="Arial" w:hAnsi="Arial" w:cs="Arial"/>
+          <w:iCs/>
+          <w:sz w:val="22"/>
+          <w:szCs w:val="22"/>
+        </w:rPr>
+        <w:t>api</w:t>
+      </w:r>
+      <w:proofErr w:type="gramEnd"/>
+      <w:r>
+        <w:rPr>
+          <w:rFonts w:ascii="Arial" w:eastAsia="Arial" w:hAnsi="Arial" w:cs="Arial"/>
+          <w:iCs/>
+          <w:sz w:val="22"/>
+          <w:szCs w:val="22"/>
+        </w:rPr>
+        <w:t xml:space="preserve"> web audio y nos ayudaremos de alguna </w:t>
+      </w:r>
+      <w:r>
+        <w:rPr>
+          <w:rFonts w:ascii="Arial" w:eastAsia="Arial" w:hAnsi="Arial" w:cs="Arial"/>
+          <w:iCs/>
+          <w:sz w:val="22"/>
+          <w:szCs w:val="22"/>
+        </w:rPr>
+        <w:t>librería</w:t>
+      </w:r>
+      <w:r>
+        <w:rPr>
+          <w:rFonts w:ascii="Arial" w:eastAsia="Arial" w:hAnsi="Arial" w:cs="Arial"/>
+          <w:iCs/>
+          <w:sz w:val="22"/>
+          <w:szCs w:val="22"/>
+        </w:rPr>
+        <w:t xml:space="preserve"> como tone.js o howler.js para facilitar el trabajo</w:t>
+      </w:r>
+      <w:r>
+        <w:rPr>
+          <w:rFonts w:ascii="Arial" w:eastAsia="Arial" w:hAnsi="Arial" w:cs="Arial"/>
+          <w:iCs/>
+          <w:sz w:val="22"/>
+          <w:szCs w:val="22"/>
+        </w:rPr>
+        <w:t xml:space="preserve"> y abstraernos de las dificultades de la api</w:t>
+      </w:r>
+      <w:r>
+        <w:rPr>
+          <w:rFonts w:ascii="Arial" w:eastAsia="Arial" w:hAnsi="Arial" w:cs="Arial"/>
+          <w:iCs/>
+          <w:sz w:val="22"/>
+          <w:szCs w:val="22"/>
+        </w:rPr>
+        <w:t>.</w:t>
+      </w:r>
+    </w:p>
+    <w:p>
+      <w:pPr>
+        <w:rPr>
+          <w:rFonts w:ascii="Arial" w:eastAsia="Arial" w:hAnsi="Arial" w:cs="Arial"/>
+          <w:sz w:val="22"/>
+          <w:szCs w:val="22"/>
+        </w:rPr>
+      </w:pPr>
+      <w:bookmarkStart w:id="0" w:name="_GoBack"/>
+      <w:bookmarkEnd w:id="0"/>
     </w:p>
     <w:p>
       <w:pPr>
@@ -278,7 +395,23 @@
           <w:sz w:val="22"/>
           <w:szCs w:val="22"/>
         </w:rPr>
-        <w:t xml:space="preserve">También se mostrará un “foro” para visualizar (y oír) otras creaciones y/o </w:t>
+        <w:t>También se mostrará un “foro” para visuali</w:t>
+      </w:r>
+      <w:r>
+        <w:rPr>
+          <w:rFonts w:ascii="Arial" w:eastAsia="Arial" w:hAnsi="Arial" w:cs="Arial"/>
+          <w:sz w:val="22"/>
+          <w:szCs w:val="22"/>
+        </w:rPr>
+        <w:t>zar (y oír) otras creaciones y</w:t>
+      </w:r>
+      <w:r>
+        <w:rPr>
+          <w:rFonts w:ascii="Arial" w:eastAsia="Arial" w:hAnsi="Arial" w:cs="Arial"/>
+          <w:sz w:val="22"/>
+          <w:szCs w:val="22"/>
+        </w:rPr>
+        <w:t xml:space="preserve"> </w:t>
       </w:r>
       <w:r>
         <w:rPr>
@@ -387,7 +520,13 @@
       </w:r>
       <w:proofErr w:type="spellEnd"/>
       <w:r>
-        <w:t xml:space="preserve"> y librería Web Audio</w:t>
+        <w:t xml:space="preserve"> y </w:t>
+      </w:r>
+      <w:r>
+        <w:t>API</w:t>
+      </w:r>
+      <w:r>
+        <w:t xml:space="preserve"> Web Audio</w:t>
       </w:r>
       <w:r>
         <w:t xml:space="preserve"> de JavaScript</w:t>
@@ -484,8 +623,6 @@
       <w:r>
         <w:t xml:space="preserve">Hojas de estilo </w:t>
       </w:r>
-      <w:bookmarkStart w:id="0" w:name="_GoBack"/>
-      <w:bookmarkEnd w:id="0"/>
       <w:r>
         <w:t>LESS</w:t>
       </w:r>

</xml_diff>